<commit_message>
need to redo the information
</commit_message>
<xml_diff>
--- a/typescript tutorial.docx
+++ b/typescript tutorial.docx
@@ -7,13 +7,7 @@
         <w:spacing w:line="480" w:lineRule="auto"/>
       </w:pPr>
       <w:r>
-        <w:t>TypeScript offers all of JavaScript’s features, and an additional layer on top of these: TypeScript’s type system.</w:t>
-      </w:r>
-      <w:r>
-        <w:t xml:space="preserve"> </w:t>
-      </w:r>
-      <w:r>
-        <w:t>For example, JavaScript provides language primitives like string and number, but it doesn’t check that you’ve consistently assigned these. TypeScript does.</w:t>
+        <w:t>TypeScript offers all of JavaScript’s features, and an additional layer on top of these: TypeScript’s type system. For example, JavaScript provides language primitives like string and number, but it doesn’t check that you’ve consistently assigned these. TypeScript does.</w:t>
       </w:r>
     </w:p>
     <w:p>
@@ -229,13 +223,7 @@
     </w:p>
     <w:p>
       <w:r>
-        <w:t xml:space="preserve">With a union, you can declare that a type could be one of many types. For example, you can describe a </w:t>
-      </w:r>
-      <w:r>
-        <w:t>Boolean</w:t>
-      </w:r>
-      <w:r>
-        <w:t xml:space="preserve"> type as being either true or false:</w:t>
+        <w:t>With a union, you can declare that a type could be one of many types. For example, you can describe a Boolean type as being either true or false:</w:t>
       </w:r>
     </w:p>
     <w:p>
@@ -288,6 +276,11 @@
           </wp:inline>
         </w:drawing>
       </w:r>
+    </w:p>
+    <w:p>
+      <w:pPr>
+        <w:spacing w:line="480" w:lineRule="auto"/>
+      </w:pPr>
       <w:r>
         <w:t>A popular use-case for union types is to describe the set of string or number literals that a value is allowed to be:</w:t>
       </w:r>
@@ -300,6 +293,7 @@
         <w:rPr>
           <w:noProof/>
         </w:rPr>
+        <w:lastRenderedPageBreak/>
         <w:drawing>
           <wp:inline distT="0" distB="0" distL="0" distR="0" wp14:anchorId="377D412C" wp14:editId="6E8AD2D5">
             <wp:extent cx="5943600" cy="879475"/>

</xml_diff>